<commit_message>
Arm wrestling segment almost complete
</commit_message>
<xml_diff>
--- a/Documents/misc/Text effects and Colors Guide.docx
+++ b/Documents/misc/Text effects and Colors Guide.docx
@@ -251,6 +251,28 @@
           <w:szCs w:val="24"/>
         </w:rPr>
         <w:t>Italics: [i] [/i]</w:t>
+      </w:r>
+    </w:p>
+    <w:p>
+      <w:pPr>
+        <w:pStyle w:val="ListParagraph"/>
+        <w:numPr>
+          <w:ilvl w:val="0"/>
+          <w:numId w:val="2"/>
+        </w:numPr>
+        <w:rPr>
+          <w:rFonts w:ascii="Times New Roman" w:hAnsi="Times New Roman" w:cs="Times New Roman"/>
+          <w:sz w:val="24"/>
+          <w:szCs w:val="24"/>
+        </w:rPr>
+      </w:pPr>
+      <w:r>
+        <w:rPr>
+          <w:rFonts w:ascii="Times New Roman" w:hAnsi="Times New Roman" w:cs="Times New Roman"/>
+          <w:sz w:val="24"/>
+          <w:szCs w:val="24"/>
+        </w:rPr>
+        <w:t>Bold: [b] [/b]</w:t>
       </w:r>
     </w:p>
     <w:p>

</xml_diff>